<commit_message>
Report with font embeded
</commit_message>
<xml_diff>
--- a/Report/Report_MUDining.docx
+++ b/Report/Report_MUDining.docx
@@ -12,6 +12,8 @@
           <w:szCs w:val="72"/>
         </w:rPr>
       </w:pPr>
+      <w:bookmarkStart w:id="0" w:name="_GoBack"/>
+      <w:bookmarkEnd w:id="0"/>
       <w:r>
         <w:rPr>
           <w:rFonts w:ascii="TH Sarabun New" w:hAnsi="TH Sarabun New" w:cs="TH Sarabun New"/>
@@ -24,7 +26,7 @@
         <mc:AlternateContent>
           <mc:Choice Requires="wps">
             <w:drawing>
-              <wp:anchor distT="45720" distB="45720" distL="114300" distR="114300" simplePos="0" relativeHeight="251658240" behindDoc="0" locked="0" layoutInCell="1" allowOverlap="1">
+              <wp:anchor distT="45720" distB="45720" distL="114300" distR="114300" simplePos="0" relativeHeight="251657216" behindDoc="0" locked="0" layoutInCell="1" allowOverlap="1">
                 <wp:simplePos x="0" y="0"/>
                 <wp:positionH relativeFrom="margin">
                   <wp:align>center</wp:align>
@@ -208,17 +210,7 @@
                                 <w:sz w:val="48"/>
                                 <w:szCs w:val="48"/>
                               </w:rPr>
-                              <w:t xml:space="preserve">  </w:t>
-                            </w:r>
-                            <w:r>
-                              <w:rPr>
-                                <w:rFonts w:ascii="TH Sarabun New" w:hAnsi="TH Sarabun New" w:cs="TH Sarabun New"/>
-                                <w:b/>
-                                <w:bCs/>
-                                <w:sz w:val="48"/>
-                                <w:szCs w:val="48"/>
-                              </w:rPr>
-                              <w:t>Section 1</w:t>
+                              <w:t xml:space="preserve">  Section 1</w:t>
                             </w:r>
                           </w:p>
                           <w:p>
@@ -291,27 +283,7 @@
                                 <w:sz w:val="48"/>
                                 <w:szCs w:val="48"/>
                               </w:rPr>
-                              <w:t>5888032</w:t>
-                            </w:r>
-                            <w:r>
-                              <w:rPr>
-                                <w:rFonts w:ascii="TH Sarabun New" w:hAnsi="TH Sarabun New" w:cs="TH Sarabun New"/>
-                                <w:b/>
-                                <w:bCs/>
-                                <w:sz w:val="48"/>
-                                <w:szCs w:val="48"/>
-                              </w:rPr>
-                              <w:t xml:space="preserve">  </w:t>
-                            </w:r>
-                            <w:r>
-                              <w:rPr>
-                                <w:rFonts w:ascii="TH Sarabun New" w:hAnsi="TH Sarabun New" w:cs="TH Sarabun New"/>
-                                <w:b/>
-                                <w:bCs/>
-                                <w:sz w:val="48"/>
-                                <w:szCs w:val="48"/>
-                              </w:rPr>
-                              <w:t>Section</w:t>
+                              <w:t>5888032  Section</w:t>
                             </w:r>
                             <w:proofErr w:type="gramEnd"/>
                             <w:r>
@@ -403,17 +375,7 @@
                                 <w:sz w:val="48"/>
                                 <w:szCs w:val="48"/>
                               </w:rPr>
-                              <w:t xml:space="preserve">  </w:t>
-                            </w:r>
-                            <w:r>
-                              <w:rPr>
-                                <w:rFonts w:ascii="TH Sarabun New" w:hAnsi="TH Sarabun New" w:cs="TH Sarabun New"/>
-                                <w:b/>
-                                <w:bCs/>
-                                <w:sz w:val="48"/>
-                                <w:szCs w:val="48"/>
-                              </w:rPr>
-                              <w:t>Section 1</w:t>
+                              <w:t xml:space="preserve">  Section 1</w:t>
                             </w:r>
                           </w:p>
                           <w:p>
@@ -486,27 +448,7 @@
                                 <w:sz w:val="48"/>
                                 <w:szCs w:val="48"/>
                               </w:rPr>
-                              <w:t>5888220</w:t>
-                            </w:r>
-                            <w:r>
-                              <w:rPr>
-                                <w:rFonts w:ascii="TH Sarabun New" w:hAnsi="TH Sarabun New" w:cs="TH Sarabun New"/>
-                                <w:b/>
-                                <w:bCs/>
-                                <w:sz w:val="48"/>
-                                <w:szCs w:val="48"/>
-                              </w:rPr>
-                              <w:t xml:space="preserve">  </w:t>
-                            </w:r>
-                            <w:r>
-                              <w:rPr>
-                                <w:rFonts w:ascii="TH Sarabun New" w:hAnsi="TH Sarabun New" w:cs="TH Sarabun New"/>
-                                <w:b/>
-                                <w:bCs/>
-                                <w:sz w:val="48"/>
-                                <w:szCs w:val="48"/>
-                              </w:rPr>
-                              <w:t>Section</w:t>
+                              <w:t>5888220  Section</w:t>
                             </w:r>
                             <w:proofErr w:type="gramEnd"/>
                             <w:r>
@@ -628,7 +570,7 @@
                 <v:stroke joinstyle="miter"/>
                 <v:path gradientshapeok="t" o:connecttype="rect"/>
               </v:shapetype>
-              <v:shape id="Text Box 2" o:spid="_x0000_s1026" type="#_x0000_t202" style="position:absolute;margin-left:0;margin-top:0;width:415.65pt;height:110.6pt;z-index:251658240;visibility:visible;mso-wrap-style:square;mso-width-percent:0;mso-height-percent:200;mso-wrap-distance-left:9pt;mso-wrap-distance-top:3.6pt;mso-wrap-distance-right:9pt;mso-wrap-distance-bottom:3.6pt;mso-position-horizontal:center;mso-position-horizontal-relative:margin;mso-position-vertical:center;mso-position-vertical-relative:margin;mso-width-percent:0;mso-height-percent:200;mso-width-relative:margin;mso-height-relative:margin;v-text-anchor:middle" o:gfxdata="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" filled="f" stroked="f">
+              <v:shape id="Text Box 2" o:spid="_x0000_s1026" type="#_x0000_t202" style="position:absolute;margin-left:0;margin-top:0;width:415.65pt;height:110.6pt;z-index:251657216;visibility:visible;mso-wrap-style:square;mso-width-percent:0;mso-height-percent:200;mso-wrap-distance-left:9pt;mso-wrap-distance-top:3.6pt;mso-wrap-distance-right:9pt;mso-wrap-distance-bottom:3.6pt;mso-position-horizontal:center;mso-position-horizontal-relative:margin;mso-position-vertical:center;mso-position-vertical-relative:margin;mso-width-percent:0;mso-height-percent:200;mso-width-relative:margin;mso-height-relative:margin;v-text-anchor:middle" o:gfxdata="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" filled="f" stroked="f">
                 <v:textbox style="mso-fit-shape-to-text:t">
                   <w:txbxContent>
                     <w:p>
@@ -776,17 +718,7 @@
                           <w:sz w:val="48"/>
                           <w:szCs w:val="48"/>
                         </w:rPr>
-                        <w:t xml:space="preserve">  </w:t>
-                      </w:r>
-                      <w:r>
-                        <w:rPr>
-                          <w:rFonts w:ascii="TH Sarabun New" w:hAnsi="TH Sarabun New" w:cs="TH Sarabun New"/>
-                          <w:b/>
-                          <w:bCs/>
-                          <w:sz w:val="48"/>
-                          <w:szCs w:val="48"/>
-                        </w:rPr>
-                        <w:t>Section 1</w:t>
+                        <w:t xml:space="preserve">  Section 1</w:t>
                       </w:r>
                     </w:p>
                     <w:p>
@@ -859,27 +791,7 @@
                           <w:sz w:val="48"/>
                           <w:szCs w:val="48"/>
                         </w:rPr>
-                        <w:t>5888032</w:t>
-                      </w:r>
-                      <w:r>
-                        <w:rPr>
-                          <w:rFonts w:ascii="TH Sarabun New" w:hAnsi="TH Sarabun New" w:cs="TH Sarabun New"/>
-                          <w:b/>
-                          <w:bCs/>
-                          <w:sz w:val="48"/>
-                          <w:szCs w:val="48"/>
-                        </w:rPr>
-                        <w:t xml:space="preserve">  </w:t>
-                      </w:r>
-                      <w:r>
-                        <w:rPr>
-                          <w:rFonts w:ascii="TH Sarabun New" w:hAnsi="TH Sarabun New" w:cs="TH Sarabun New"/>
-                          <w:b/>
-                          <w:bCs/>
-                          <w:sz w:val="48"/>
-                          <w:szCs w:val="48"/>
-                        </w:rPr>
-                        <w:t>Section</w:t>
+                        <w:t>5888032  Section</w:t>
                       </w:r>
                       <w:proofErr w:type="gramEnd"/>
                       <w:r>
@@ -971,17 +883,7 @@
                           <w:sz w:val="48"/>
                           <w:szCs w:val="48"/>
                         </w:rPr>
-                        <w:t xml:space="preserve">  </w:t>
-                      </w:r>
-                      <w:r>
-                        <w:rPr>
-                          <w:rFonts w:ascii="TH Sarabun New" w:hAnsi="TH Sarabun New" w:cs="TH Sarabun New"/>
-                          <w:b/>
-                          <w:bCs/>
-                          <w:sz w:val="48"/>
-                          <w:szCs w:val="48"/>
-                        </w:rPr>
-                        <w:t>Section 1</w:t>
+                        <w:t xml:space="preserve">  Section 1</w:t>
                       </w:r>
                     </w:p>
                     <w:p>
@@ -1054,27 +956,7 @@
                           <w:sz w:val="48"/>
                           <w:szCs w:val="48"/>
                         </w:rPr>
-                        <w:t>5888220</w:t>
-                      </w:r>
-                      <w:r>
-                        <w:rPr>
-                          <w:rFonts w:ascii="TH Sarabun New" w:hAnsi="TH Sarabun New" w:cs="TH Sarabun New"/>
-                          <w:b/>
-                          <w:bCs/>
-                          <w:sz w:val="48"/>
-                          <w:szCs w:val="48"/>
-                        </w:rPr>
-                        <w:t xml:space="preserve">  </w:t>
-                      </w:r>
-                      <w:r>
-                        <w:rPr>
-                          <w:rFonts w:ascii="TH Sarabun New" w:hAnsi="TH Sarabun New" w:cs="TH Sarabun New"/>
-                          <w:b/>
-                          <w:bCs/>
-                          <w:sz w:val="48"/>
-                          <w:szCs w:val="48"/>
-                        </w:rPr>
-                        <w:t>Section</w:t>
+                        <w:t>5888220  Section</w:t>
                       </w:r>
                       <w:proofErr w:type="gramEnd"/>
                       <w:r>
@@ -3439,17 +3321,7 @@
                 <w:sz w:val="32"/>
                 <w:szCs w:val="32"/>
               </w:rPr>
-              <w:t>Re-ra</w:t>
-            </w:r>
-            <w:bookmarkStart w:id="0" w:name="_GoBack"/>
-            <w:bookmarkEnd w:id="0"/>
-            <w:r>
-              <w:rPr>
-                <w:rFonts w:ascii="TH Sarabun New" w:hAnsi="TH Sarabun New" w:cs="TH Sarabun New"/>
-                <w:sz w:val="32"/>
-                <w:szCs w:val="32"/>
-              </w:rPr>
-              <w:t>te</w:t>
+              <w:t>Re-rate</w:t>
             </w:r>
           </w:p>
         </w:tc>
@@ -3949,7 +3821,7 @@
     <w:lsdException w:name="Table Web 2" w:semiHidden="1" w:unhideWhenUsed="1"/>
     <w:lsdException w:name="Table Web 3" w:semiHidden="1" w:unhideWhenUsed="1"/>
     <w:lsdException w:name="Balloon Text" w:semiHidden="1" w:unhideWhenUsed="1"/>
-    <w:lsdException w:name="Table Grid" w:semiHidden="1" w:uiPriority="59" w:unhideWhenUsed="1"/>
+    <w:lsdException w:name="Table Grid" w:uiPriority="59"/>
     <w:lsdException w:name="Table Theme" w:semiHidden="1" w:unhideWhenUsed="1"/>
     <w:lsdException w:name="Placeholder Text" w:semiHidden="1"/>
     <w:lsdException w:name="No Spacing" w:uiPriority="1" w:qFormat="1"/>
@@ -4768,7 +4640,7 @@
 </file>
 
 <file path=customXml/itemProps1.xml><?xml version="1.0" encoding="utf-8"?>
-<ds:datastoreItem xmlns:ds="http://schemas.openxmlformats.org/officeDocument/2006/customXml" ds:itemID="{2A92A3AB-0601-44C0-969F-EC036CE4FF60}">
+<ds:datastoreItem xmlns:ds="http://schemas.openxmlformats.org/officeDocument/2006/customXml" ds:itemID="{73C51984-7077-447D-9BE8-B59CE0D62B79}">
   <ds:schemaRefs>
     <ds:schemaRef ds:uri="http://schemas.openxmlformats.org/officeDocument/2006/bibliography"/>
   </ds:schemaRefs>

</xml_diff>

<commit_message>
4th images now possible.
</commit_message>
<xml_diff>
--- a/Report/Report_MUDining.docx
+++ b/Report/Report_MUDining.docx
@@ -1,6 +1,6 @@
 
 <file path=word/document.xml><?xml version="1.0" encoding="utf-8"?>
-<w:document xmlns:wpc="http://schemas.microsoft.com/office/word/2010/wordprocessingCanvas" xmlns:cx="http://schemas.microsoft.com/office/drawing/2014/chartex" xmlns:cx1="http://schemas.microsoft.com/office/drawing/2015/9/8/chartex" xmlns:cx2="http://schemas.microsoft.com/office/drawing/2015/10/21/chartex" xmlns:mc="http://schemas.openxmlformats.org/markup-compatibility/2006" xmlns:o="urn:schemas-microsoft-com:office:office" xmlns:r="http://schemas.openxmlformats.org/officeDocument/2006/relationships" xmlns:m="http://schemas.openxmlformats.org/officeDocument/2006/math" xmlns:v="urn:schemas-microsoft-com:vml" xmlns:wp14="http://schemas.microsoft.com/office/word/2010/wordprocessingDrawing" xmlns:wp="http://schemas.openxmlformats.org/drawingml/2006/wordprocessingDrawing" xmlns:w10="urn:schemas-microsoft-com:office:word" xmlns:w="http://schemas.openxmlformats.org/wordprocessingml/2006/main" xmlns:w14="http://schemas.microsoft.com/office/word/2010/wordml" xmlns:w15="http://schemas.microsoft.com/office/word/2012/wordml" xmlns:w16se="http://schemas.microsoft.com/office/word/2015/wordml/symex" xmlns:wpg="http://schemas.microsoft.com/office/word/2010/wordprocessingGroup" xmlns:wpi="http://schemas.microsoft.com/office/word/2010/wordprocessingInk" xmlns:wne="http://schemas.microsoft.com/office/word/2006/wordml" xmlns:wps="http://schemas.microsoft.com/office/word/2010/wordprocessingShape" mc:Ignorable="w14 w15 w16se wp14">
+<w:document xmlns:wpc="http://schemas.microsoft.com/office/word/2010/wordprocessingCanvas" xmlns:mc="http://schemas.openxmlformats.org/markup-compatibility/2006" xmlns:o="urn:schemas-microsoft-com:office:office" xmlns:r="http://schemas.openxmlformats.org/officeDocument/2006/relationships" xmlns:m="http://schemas.openxmlformats.org/officeDocument/2006/math" xmlns:v="urn:schemas-microsoft-com:vml" xmlns:wp14="http://schemas.microsoft.com/office/word/2010/wordprocessingDrawing" xmlns:wp="http://schemas.openxmlformats.org/drawingml/2006/wordprocessingDrawing" xmlns:w10="urn:schemas-microsoft-com:office:word" xmlns:w="http://schemas.openxmlformats.org/wordprocessingml/2006/main" xmlns:w14="http://schemas.microsoft.com/office/word/2010/wordml" xmlns:w15="http://schemas.microsoft.com/office/word/2012/wordml" xmlns:wpg="http://schemas.microsoft.com/office/word/2010/wordprocessingGroup" xmlns:wpi="http://schemas.microsoft.com/office/word/2010/wordprocessingInk" xmlns:wne="http://schemas.microsoft.com/office/word/2006/wordml" xmlns:wps="http://schemas.microsoft.com/office/word/2010/wordprocessingShape" mc:Ignorable="w14 w15 wp14">
   <w:body>
     <w:p>
       <w:pPr>
@@ -12,8 +12,6 @@
           <w:szCs w:val="72"/>
         </w:rPr>
       </w:pPr>
-      <w:bookmarkStart w:id="0" w:name="_GoBack"/>
-      <w:bookmarkEnd w:id="0"/>
       <w:r>
         <w:rPr>
           <w:rFonts w:ascii="TH Sarabun New" w:hAnsi="TH Sarabun New" w:cs="TH Sarabun New"/>
@@ -170,7 +168,6 @@
                               <w:t>Chamornmarn</w:t>
                             </w:r>
                             <w:proofErr w:type="spellEnd"/>
-                            <w:proofErr w:type="gramStart"/>
                             <w:r>
                               <w:rPr>
                                 <w:rFonts w:ascii="TH Sarabun New" w:hAnsi="TH Sarabun New" w:cs="TH Sarabun New"/>
@@ -191,6 +188,7 @@
                               </w:rPr>
                               <w:t xml:space="preserve">  </w:t>
                             </w:r>
+                            <w:proofErr w:type="gramStart"/>
                             <w:r>
                               <w:rPr>
                                 <w:rFonts w:ascii="TH Sarabun New" w:hAnsi="TH Sarabun New" w:cs="TH Sarabun New"/>
@@ -199,7 +197,7 @@
                                 <w:sz w:val="48"/>
                                 <w:szCs w:val="48"/>
                               </w:rPr>
-                              <w:t>5888010</w:t>
+                              <w:t>5888010  Section</w:t>
                             </w:r>
                             <w:proofErr w:type="gramEnd"/>
                             <w:r>
@@ -210,7 +208,7 @@
                                 <w:sz w:val="48"/>
                                 <w:szCs w:val="48"/>
                               </w:rPr>
-                              <w:t xml:space="preserve">  Section 1</w:t>
+                              <w:t xml:space="preserve"> 1</w:t>
                             </w:r>
                           </w:p>
                           <w:p>
@@ -313,6 +311,7 @@
                                 <w:szCs w:val="48"/>
                               </w:rPr>
                             </w:pPr>
+                            <w:proofErr w:type="spellStart"/>
                             <w:r>
                               <w:rPr>
                                 <w:rFonts w:ascii="TH Sarabun New" w:hAnsi="TH Sarabun New" w:cs="TH Sarabun New"/>
@@ -321,7 +320,18 @@
                                 <w:sz w:val="48"/>
                                 <w:szCs w:val="48"/>
                               </w:rPr>
-                              <w:t xml:space="preserve">Weerawat </w:t>
+                              <w:t>Weerawat</w:t>
+                            </w:r>
+                            <w:proofErr w:type="spellEnd"/>
+                            <w:r>
+                              <w:rPr>
+                                <w:rFonts w:ascii="TH Sarabun New" w:hAnsi="TH Sarabun New" w:cs="TH Sarabun New"/>
+                                <w:b/>
+                                <w:bCs/>
+                                <w:sz w:val="48"/>
+                                <w:szCs w:val="48"/>
+                              </w:rPr>
+                              <w:t xml:space="preserve"> </w:t>
                             </w:r>
                             <w:proofErr w:type="spellStart"/>
                             <w:proofErr w:type="gramStart"/>
@@ -394,7 +404,6 @@
                                 <w:szCs w:val="48"/>
                               </w:rPr>
                             </w:pPr>
-                            <w:proofErr w:type="spellStart"/>
                             <w:r>
                               <w:rPr>
                                 <w:rFonts w:ascii="TH Sarabun New" w:hAnsi="TH Sarabun New" w:cs="TH Sarabun New"/>
@@ -403,31 +412,8 @@
                                 <w:sz w:val="48"/>
                                 <w:szCs w:val="48"/>
                               </w:rPr>
-                              <w:t>Thatchapon</w:t>
+                              <w:t>Thatchapon Unprasert</w:t>
                             </w:r>
-                            <w:proofErr w:type="spellEnd"/>
-                            <w:r>
-                              <w:rPr>
-                                <w:rFonts w:ascii="TH Sarabun New" w:hAnsi="TH Sarabun New" w:cs="TH Sarabun New"/>
-                                <w:b/>
-                                <w:bCs/>
-                                <w:sz w:val="48"/>
-                                <w:szCs w:val="48"/>
-                              </w:rPr>
-                              <w:t xml:space="preserve"> </w:t>
-                            </w:r>
-                            <w:proofErr w:type="spellStart"/>
-                            <w:r>
-                              <w:rPr>
-                                <w:rFonts w:ascii="TH Sarabun New" w:hAnsi="TH Sarabun New" w:cs="TH Sarabun New"/>
-                                <w:b/>
-                                <w:bCs/>
-                                <w:sz w:val="48"/>
-                                <w:szCs w:val="48"/>
-                              </w:rPr>
-                              <w:t>Unprasert</w:t>
-                            </w:r>
-                            <w:proofErr w:type="spellEnd"/>
                             <w:r>
                               <w:rPr>
                                 <w:rFonts w:ascii="TH Sarabun New" w:hAnsi="TH Sarabun New" w:cs="TH Sarabun New"/>
@@ -678,7 +664,6 @@
                         <w:t>Chamornmarn</w:t>
                       </w:r>
                       <w:proofErr w:type="spellEnd"/>
-                      <w:proofErr w:type="gramStart"/>
                       <w:r>
                         <w:rPr>
                           <w:rFonts w:ascii="TH Sarabun New" w:hAnsi="TH Sarabun New" w:cs="TH Sarabun New"/>
@@ -699,6 +684,7 @@
                         </w:rPr>
                         <w:t xml:space="preserve">  </w:t>
                       </w:r>
+                      <w:proofErr w:type="gramStart"/>
                       <w:r>
                         <w:rPr>
                           <w:rFonts w:ascii="TH Sarabun New" w:hAnsi="TH Sarabun New" w:cs="TH Sarabun New"/>
@@ -707,7 +693,7 @@
                           <w:sz w:val="48"/>
                           <w:szCs w:val="48"/>
                         </w:rPr>
-                        <w:t>5888010</w:t>
+                        <w:t>5888010  Section</w:t>
                       </w:r>
                       <w:proofErr w:type="gramEnd"/>
                       <w:r>
@@ -718,7 +704,7 @@
                           <w:sz w:val="48"/>
                           <w:szCs w:val="48"/>
                         </w:rPr>
-                        <w:t xml:space="preserve">  Section 1</w:t>
+                        <w:t xml:space="preserve"> 1</w:t>
                       </w:r>
                     </w:p>
                     <w:p>
@@ -821,6 +807,7 @@
                           <w:szCs w:val="48"/>
                         </w:rPr>
                       </w:pPr>
+                      <w:proofErr w:type="spellStart"/>
                       <w:r>
                         <w:rPr>
                           <w:rFonts w:ascii="TH Sarabun New" w:hAnsi="TH Sarabun New" w:cs="TH Sarabun New"/>
@@ -829,7 +816,18 @@
                           <w:sz w:val="48"/>
                           <w:szCs w:val="48"/>
                         </w:rPr>
-                        <w:t xml:space="preserve">Weerawat </w:t>
+                        <w:t>Weerawat</w:t>
+                      </w:r>
+                      <w:proofErr w:type="spellEnd"/>
+                      <w:r>
+                        <w:rPr>
+                          <w:rFonts w:ascii="TH Sarabun New" w:hAnsi="TH Sarabun New" w:cs="TH Sarabun New"/>
+                          <w:b/>
+                          <w:bCs/>
+                          <w:sz w:val="48"/>
+                          <w:szCs w:val="48"/>
+                        </w:rPr>
+                        <w:t xml:space="preserve"> </w:t>
                       </w:r>
                       <w:proofErr w:type="spellStart"/>
                       <w:proofErr w:type="gramStart"/>
@@ -902,7 +900,6 @@
                           <w:szCs w:val="48"/>
                         </w:rPr>
                       </w:pPr>
-                      <w:proofErr w:type="spellStart"/>
                       <w:r>
                         <w:rPr>
                           <w:rFonts w:ascii="TH Sarabun New" w:hAnsi="TH Sarabun New" w:cs="TH Sarabun New"/>
@@ -911,31 +908,8 @@
                           <w:sz w:val="48"/>
                           <w:szCs w:val="48"/>
                         </w:rPr>
-                        <w:t>Thatchapon</w:t>
+                        <w:t>Thatchapon Unprasert</w:t>
                       </w:r>
-                      <w:proofErr w:type="spellEnd"/>
-                      <w:r>
-                        <w:rPr>
-                          <w:rFonts w:ascii="TH Sarabun New" w:hAnsi="TH Sarabun New" w:cs="TH Sarabun New"/>
-                          <w:b/>
-                          <w:bCs/>
-                          <w:sz w:val="48"/>
-                          <w:szCs w:val="48"/>
-                        </w:rPr>
-                        <w:t xml:space="preserve"> </w:t>
-                      </w:r>
-                      <w:proofErr w:type="spellStart"/>
-                      <w:r>
-                        <w:rPr>
-                          <w:rFonts w:ascii="TH Sarabun New" w:hAnsi="TH Sarabun New" w:cs="TH Sarabun New"/>
-                          <w:b/>
-                          <w:bCs/>
-                          <w:sz w:val="48"/>
-                          <w:szCs w:val="48"/>
-                        </w:rPr>
-                        <w:t>Unprasert</w:t>
-                      </w:r>
-                      <w:proofErr w:type="spellEnd"/>
                       <w:r>
                         <w:rPr>
                           <w:rFonts w:ascii="TH Sarabun New" w:hAnsi="TH Sarabun New" w:cs="TH Sarabun New"/>
@@ -1453,7 +1427,25 @@
                 <w:sz w:val="32"/>
                 <w:szCs w:val="32"/>
               </w:rPr>
-              <w:t>It is used for constructing most elements in our web page. Configurations of elements like input, button, image are made here.</w:t>
+              <w:t>It is used for constructing most elements in our web page</w:t>
+            </w:r>
+            <w:r>
+              <w:rPr>
+                <w:rFonts w:ascii="TH Sarabun New" w:hAnsi="TH Sarabun New" w:cs="TH Sarabun New"/>
+                <w:sz w:val="32"/>
+                <w:szCs w:val="32"/>
+              </w:rPr>
+              <w:t>s</w:t>
+            </w:r>
+            <w:bookmarkStart w:id="0" w:name="_GoBack"/>
+            <w:bookmarkEnd w:id="0"/>
+            <w:r>
+              <w:rPr>
+                <w:rFonts w:ascii="TH Sarabun New" w:hAnsi="TH Sarabun New" w:cs="TH Sarabun New"/>
+                <w:sz w:val="32"/>
+                <w:szCs w:val="32"/>
+              </w:rPr>
+              <w:t>. Configurations of elements like input, button, image are made here.</w:t>
             </w:r>
           </w:p>
         </w:tc>
@@ -3559,7 +3551,7 @@
 </file>
 
 <file path=word/endnotes.xml><?xml version="1.0" encoding="utf-8"?>
-<w:endnotes xmlns:wpc="http://schemas.microsoft.com/office/word/2010/wordprocessingCanvas" xmlns:cx="http://schemas.microsoft.com/office/drawing/2014/chartex" xmlns:cx1="http://schemas.microsoft.com/office/drawing/2015/9/8/chartex" xmlns:cx2="http://schemas.microsoft.com/office/drawing/2015/10/21/chartex" xmlns:mc="http://schemas.openxmlformats.org/markup-compatibility/2006" xmlns:o="urn:schemas-microsoft-com:office:office" xmlns:r="http://schemas.openxmlformats.org/officeDocument/2006/relationships" xmlns:m="http://schemas.openxmlformats.org/officeDocument/2006/math" xmlns:v="urn:schemas-microsoft-com:vml" xmlns:wp14="http://schemas.microsoft.com/office/word/2010/wordprocessingDrawing" xmlns:wp="http://schemas.openxmlformats.org/drawingml/2006/wordprocessingDrawing" xmlns:w10="urn:schemas-microsoft-com:office:word" xmlns:w="http://schemas.openxmlformats.org/wordprocessingml/2006/main" xmlns:w14="http://schemas.microsoft.com/office/word/2010/wordml" xmlns:w15="http://schemas.microsoft.com/office/word/2012/wordml" xmlns:w16se="http://schemas.microsoft.com/office/word/2015/wordml/symex" xmlns:wpg="http://schemas.microsoft.com/office/word/2010/wordprocessingGroup" xmlns:wpi="http://schemas.microsoft.com/office/word/2010/wordprocessingInk" xmlns:wne="http://schemas.microsoft.com/office/word/2006/wordml" xmlns:wps="http://schemas.microsoft.com/office/word/2010/wordprocessingShape" mc:Ignorable="w14 w15 w16se wp14">
+<w:endnotes xmlns:wpc="http://schemas.microsoft.com/office/word/2010/wordprocessingCanvas" xmlns:mc="http://schemas.openxmlformats.org/markup-compatibility/2006" xmlns:o="urn:schemas-microsoft-com:office:office" xmlns:r="http://schemas.openxmlformats.org/officeDocument/2006/relationships" xmlns:m="http://schemas.openxmlformats.org/officeDocument/2006/math" xmlns:v="urn:schemas-microsoft-com:vml" xmlns:wp14="http://schemas.microsoft.com/office/word/2010/wordprocessingDrawing" xmlns:wp="http://schemas.openxmlformats.org/drawingml/2006/wordprocessingDrawing" xmlns:w10="urn:schemas-microsoft-com:office:word" xmlns:w="http://schemas.openxmlformats.org/wordprocessingml/2006/main" xmlns:w14="http://schemas.microsoft.com/office/word/2010/wordml" xmlns:w15="http://schemas.microsoft.com/office/word/2012/wordml" xmlns:wpg="http://schemas.microsoft.com/office/word/2010/wordprocessingGroup" xmlns:wpi="http://schemas.microsoft.com/office/word/2010/wordprocessingInk" xmlns:wne="http://schemas.microsoft.com/office/word/2006/wordml" xmlns:wps="http://schemas.microsoft.com/office/word/2010/wordprocessingShape" mc:Ignorable="w14 w15 wp14">
   <w:endnote w:type="separator" w:id="-1">
     <w:p>
       <w:pPr>
@@ -3584,7 +3576,7 @@
 </file>
 
 <file path=word/footnotes.xml><?xml version="1.0" encoding="utf-8"?>
-<w:footnotes xmlns:wpc="http://schemas.microsoft.com/office/word/2010/wordprocessingCanvas" xmlns:cx="http://schemas.microsoft.com/office/drawing/2014/chartex" xmlns:cx1="http://schemas.microsoft.com/office/drawing/2015/9/8/chartex" xmlns:cx2="http://schemas.microsoft.com/office/drawing/2015/10/21/chartex" xmlns:mc="http://schemas.openxmlformats.org/markup-compatibility/2006" xmlns:o="urn:schemas-microsoft-com:office:office" xmlns:r="http://schemas.openxmlformats.org/officeDocument/2006/relationships" xmlns:m="http://schemas.openxmlformats.org/officeDocument/2006/math" xmlns:v="urn:schemas-microsoft-com:vml" xmlns:wp14="http://schemas.microsoft.com/office/word/2010/wordprocessingDrawing" xmlns:wp="http://schemas.openxmlformats.org/drawingml/2006/wordprocessingDrawing" xmlns:w10="urn:schemas-microsoft-com:office:word" xmlns:w="http://schemas.openxmlformats.org/wordprocessingml/2006/main" xmlns:w14="http://schemas.microsoft.com/office/word/2010/wordml" xmlns:w15="http://schemas.microsoft.com/office/word/2012/wordml" xmlns:w16se="http://schemas.microsoft.com/office/word/2015/wordml/symex" xmlns:wpg="http://schemas.microsoft.com/office/word/2010/wordprocessingGroup" xmlns:wpi="http://schemas.microsoft.com/office/word/2010/wordprocessingInk" xmlns:wne="http://schemas.microsoft.com/office/word/2006/wordml" xmlns:wps="http://schemas.microsoft.com/office/word/2010/wordprocessingShape" mc:Ignorable="w14 w15 w16se wp14">
+<w:footnotes xmlns:wpc="http://schemas.microsoft.com/office/word/2010/wordprocessingCanvas" xmlns:mc="http://schemas.openxmlformats.org/markup-compatibility/2006" xmlns:o="urn:schemas-microsoft-com:office:office" xmlns:r="http://schemas.openxmlformats.org/officeDocument/2006/relationships" xmlns:m="http://schemas.openxmlformats.org/officeDocument/2006/math" xmlns:v="urn:schemas-microsoft-com:vml" xmlns:wp14="http://schemas.microsoft.com/office/word/2010/wordprocessingDrawing" xmlns:wp="http://schemas.openxmlformats.org/drawingml/2006/wordprocessingDrawing" xmlns:w10="urn:schemas-microsoft-com:office:word" xmlns:w="http://schemas.openxmlformats.org/wordprocessingml/2006/main" xmlns:w14="http://schemas.microsoft.com/office/word/2010/wordml" xmlns:w15="http://schemas.microsoft.com/office/word/2012/wordml" xmlns:wpg="http://schemas.microsoft.com/office/word/2010/wordprocessingGroup" xmlns:wpi="http://schemas.microsoft.com/office/word/2010/wordprocessingInk" xmlns:wne="http://schemas.microsoft.com/office/word/2006/wordml" xmlns:wps="http://schemas.microsoft.com/office/word/2010/wordprocessingShape" mc:Ignorable="w14 w15 wp14">
   <w:footnote w:type="separator" w:id="-1">
     <w:p>
       <w:pPr>
@@ -3609,7 +3601,7 @@
 </file>
 
 <file path=word/header1.xml><?xml version="1.0" encoding="utf-8"?>
-<w:hdr xmlns:wpc="http://schemas.microsoft.com/office/word/2010/wordprocessingCanvas" xmlns:cx="http://schemas.microsoft.com/office/drawing/2014/chartex" xmlns:cx1="http://schemas.microsoft.com/office/drawing/2015/9/8/chartex" xmlns:cx2="http://schemas.microsoft.com/office/drawing/2015/10/21/chartex" xmlns:mc="http://schemas.openxmlformats.org/markup-compatibility/2006" xmlns:o="urn:schemas-microsoft-com:office:office" xmlns:r="http://schemas.openxmlformats.org/officeDocument/2006/relationships" xmlns:m="http://schemas.openxmlformats.org/officeDocument/2006/math" xmlns:v="urn:schemas-microsoft-com:vml" xmlns:wp14="http://schemas.microsoft.com/office/word/2010/wordprocessingDrawing" xmlns:wp="http://schemas.openxmlformats.org/drawingml/2006/wordprocessingDrawing" xmlns:w10="urn:schemas-microsoft-com:office:word" xmlns:w="http://schemas.openxmlformats.org/wordprocessingml/2006/main" xmlns:w14="http://schemas.microsoft.com/office/word/2010/wordml" xmlns:w15="http://schemas.microsoft.com/office/word/2012/wordml" xmlns:w16se="http://schemas.microsoft.com/office/word/2015/wordml/symex" xmlns:wpg="http://schemas.microsoft.com/office/word/2010/wordprocessingGroup" xmlns:wpi="http://schemas.microsoft.com/office/word/2010/wordprocessingInk" xmlns:wne="http://schemas.microsoft.com/office/word/2006/wordml" xmlns:wps="http://schemas.microsoft.com/office/word/2010/wordprocessingShape" mc:Ignorable="w14 w15 w16se wp14">
+<w:hdr xmlns:wpc="http://schemas.microsoft.com/office/word/2010/wordprocessingCanvas" xmlns:mc="http://schemas.openxmlformats.org/markup-compatibility/2006" xmlns:o="urn:schemas-microsoft-com:office:office" xmlns:r="http://schemas.openxmlformats.org/officeDocument/2006/relationships" xmlns:m="http://schemas.openxmlformats.org/officeDocument/2006/math" xmlns:v="urn:schemas-microsoft-com:vml" xmlns:wp14="http://schemas.microsoft.com/office/word/2010/wordprocessingDrawing" xmlns:wp="http://schemas.openxmlformats.org/drawingml/2006/wordprocessingDrawing" xmlns:w10="urn:schemas-microsoft-com:office:word" xmlns:w="http://schemas.openxmlformats.org/wordprocessingml/2006/main" xmlns:w14="http://schemas.microsoft.com/office/word/2010/wordml" xmlns:w15="http://schemas.microsoft.com/office/word/2012/wordml" xmlns:wpg="http://schemas.microsoft.com/office/word/2010/wordprocessingGroup" xmlns:wpi="http://schemas.microsoft.com/office/word/2010/wordprocessingInk" xmlns:wne="http://schemas.microsoft.com/office/word/2006/wordml" xmlns:wps="http://schemas.microsoft.com/office/word/2010/wordprocessingShape" mc:Ignorable="w14 w15 wp14">
   <w:p>
     <w:pPr>
       <w:pStyle w:val="Header"/>
@@ -3650,7 +3642,7 @@
 </file>
 
 <file path=word/styles.xml><?xml version="1.0" encoding="utf-8"?>
-<w:styles xmlns:mc="http://schemas.openxmlformats.org/markup-compatibility/2006" xmlns:r="http://schemas.openxmlformats.org/officeDocument/2006/relationships" xmlns:w="http://schemas.openxmlformats.org/wordprocessingml/2006/main" xmlns:w14="http://schemas.microsoft.com/office/word/2010/wordml" xmlns:w15="http://schemas.microsoft.com/office/word/2012/wordml" xmlns:w16se="http://schemas.microsoft.com/office/word/2015/wordml/symex" mc:Ignorable="w14 w15 w16se">
+<w:styles xmlns:mc="http://schemas.openxmlformats.org/markup-compatibility/2006" xmlns:r="http://schemas.openxmlformats.org/officeDocument/2006/relationships" xmlns:w="http://schemas.openxmlformats.org/wordprocessingml/2006/main" xmlns:w14="http://schemas.microsoft.com/office/word/2010/wordml" xmlns:w15="http://schemas.microsoft.com/office/word/2012/wordml" mc:Ignorable="w14 w15">
   <w:docDefaults>
     <w:rPrDefault>
       <w:rPr>
@@ -3666,7 +3658,7 @@
       </w:pPr>
     </w:pPrDefault>
   </w:docDefaults>
-  <w:latentStyles w:defLockedState="0" w:defUIPriority="99" w:defSemiHidden="0" w:defUnhideWhenUsed="0" w:defQFormat="0" w:count="373">
+  <w:latentStyles w:defLockedState="0" w:defUIPriority="99" w:defSemiHidden="0" w:defUnhideWhenUsed="0" w:defQFormat="0" w:count="371">
     <w:lsdException w:name="Normal" w:uiPriority="0" w:qFormat="1"/>
     <w:lsdException w:name="heading 1" w:uiPriority="9" w:qFormat="1"/>
     <w:lsdException w:name="heading 2" w:semiHidden="1" w:uiPriority="9" w:unhideWhenUsed="1" w:qFormat="1"/>
@@ -4038,8 +4030,6 @@
     <w:lsdException w:name="List Table 5 Dark Accent 6" w:uiPriority="50"/>
     <w:lsdException w:name="List Table 6 Colorful Accent 6" w:uiPriority="51"/>
     <w:lsdException w:name="List Table 7 Colorful Accent 6" w:uiPriority="52"/>
-    <w:lsdException w:name="Mention" w:semiHidden="1" w:unhideWhenUsed="1"/>
-    <w:lsdException w:name="Smart Hyperlink" w:semiHidden="1" w:unhideWhenUsed="1"/>
   </w:latentStyles>
   <w:style w:type="paragraph" w:default="1" w:styleId="Normal">
     <w:name w:val="Normal"/>
@@ -4640,7 +4630,7 @@
 </file>
 
 <file path=customXml/itemProps1.xml><?xml version="1.0" encoding="utf-8"?>
-<ds:datastoreItem xmlns:ds="http://schemas.openxmlformats.org/officeDocument/2006/customXml" ds:itemID="{73C51984-7077-447D-9BE8-B59CE0D62B79}">
+<ds:datastoreItem xmlns:ds="http://schemas.openxmlformats.org/officeDocument/2006/customXml" ds:itemID="{75AE75F5-04DB-4DB5-B05B-07D977AD3B86}">
   <ds:schemaRefs>
     <ds:schemaRef ds:uri="http://schemas.openxmlformats.org/officeDocument/2006/bibliography"/>
   </ds:schemaRefs>

</xml_diff>